<commit_message>
Bug fix (so halbwegs baleibt er nicht mehr an wänden hängen
</commit_message>
<xml_diff>
--- a/Roadmap.docx
+++ b/Roadmap.docx
@@ -318,6 +318,28 @@
           <w:szCs w:val="32"/>
         </w:rPr>
         <w:t>Fix der Sprung Animation</w:t>
+      </w:r>
+    </w:p>
+    <w:p>
+      <w:pPr>
+        <w:pStyle w:val="Listenabsatz"/>
+        <w:numPr>
+          <w:ilvl w:val="0"/>
+          <w:numId w:val="1"/>
+        </w:numPr>
+        <w:rPr>
+          <w:color w:val="70AD47" w:themeColor="accent6"/>
+          <w:sz w:val="32"/>
+          <w:szCs w:val="32"/>
+        </w:rPr>
+      </w:pPr>
+      <w:r>
+        <w:rPr>
+          <w:color w:val="70AD47" w:themeColor="accent6"/>
+          <w:sz w:val="32"/>
+          <w:szCs w:val="32"/>
+        </w:rPr>
+        <w:t>Erste Level Erstellung</w:t>
       </w:r>
     </w:p>
     <w:sectPr>

</xml_diff>

<commit_message>
Für Präsentation feritg gemacht
</commit_message>
<xml_diff>
--- a/Roadmap.docx
+++ b/Roadmap.docx
@@ -444,6 +444,32 @@
           <w:szCs w:val="32"/>
         </w:rPr>
         <w:t>Level 2</w:t>
+      </w:r>
+    </w:p>
+    <w:p>
+      <w:pPr>
+        <w:pStyle w:val="Listenabsatz"/>
+        <w:numPr>
+          <w:ilvl w:val="0"/>
+          <w:numId w:val="1"/>
+        </w:numPr>
+        <w:tabs>
+          <w:tab w:val="left" w:pos="851"/>
+          <w:tab w:val="left" w:pos="1418"/>
+        </w:tabs>
+        <w:rPr>
+          <w:color w:val="70AD47" w:themeColor="accent6"/>
+          <w:sz w:val="32"/>
+          <w:szCs w:val="32"/>
+        </w:rPr>
+      </w:pPr>
+      <w:r>
+        <w:rPr>
+          <w:color w:val="70AD47" w:themeColor="accent6"/>
+          <w:sz w:val="32"/>
+          <w:szCs w:val="32"/>
+        </w:rPr>
+        <w:t>Level 3</w:t>
       </w:r>
     </w:p>
     <w:p>

</xml_diff>

<commit_message>
Bug Fix und Animationen und Kommentierung
</commit_message>
<xml_diff>
--- a/Roadmap.docx
+++ b/Roadmap.docx
@@ -432,14 +432,14 @@
           <w:tab w:val="left" w:pos="1418"/>
         </w:tabs>
         <w:rPr>
-          <w:color w:val="833C0B" w:themeColor="accent2" w:themeShade="80"/>
-          <w:sz w:val="32"/>
-          <w:szCs w:val="32"/>
-        </w:rPr>
-      </w:pPr>
-      <w:r>
-        <w:rPr>
-          <w:color w:val="833C0B" w:themeColor="accent2" w:themeShade="80"/>
+          <w:color w:val="70AD47" w:themeColor="accent6"/>
+          <w:sz w:val="32"/>
+          <w:szCs w:val="32"/>
+        </w:rPr>
+      </w:pPr>
+      <w:r>
+        <w:rPr>
+          <w:color w:val="70AD47" w:themeColor="accent6"/>
           <w:sz w:val="32"/>
           <w:szCs w:val="32"/>
         </w:rPr>
@@ -458,18 +458,54 @@
           <w:tab w:val="left" w:pos="1418"/>
         </w:tabs>
         <w:rPr>
-          <w:color w:val="70AD47" w:themeColor="accent6"/>
-          <w:sz w:val="32"/>
-          <w:szCs w:val="32"/>
-        </w:rPr>
-      </w:pPr>
-      <w:r>
-        <w:rPr>
-          <w:color w:val="70AD47" w:themeColor="accent6"/>
-          <w:sz w:val="32"/>
-          <w:szCs w:val="32"/>
-        </w:rPr>
-        <w:t>Level 3</w:t>
+          <w:color w:val="4472C4" w:themeColor="accent1"/>
+          <w:sz w:val="32"/>
+          <w:szCs w:val="32"/>
+        </w:rPr>
+      </w:pPr>
+      <w:r>
+        <w:rPr>
+          <w:color w:val="4472C4" w:themeColor="accent1"/>
+          <w:sz w:val="32"/>
+          <w:szCs w:val="32"/>
+        </w:rPr>
+        <w:t xml:space="preserve">Steuerung </w:t>
+      </w:r>
+      <w:proofErr w:type="gramStart"/>
+      <w:r>
+        <w:rPr>
+          <w:color w:val="4472C4" w:themeColor="accent1"/>
+          <w:sz w:val="32"/>
+          <w:szCs w:val="32"/>
+        </w:rPr>
+        <w:t>Verbessert</w:t>
+      </w:r>
+      <w:proofErr w:type="gramEnd"/>
+    </w:p>
+    <w:p>
+      <w:pPr>
+        <w:pStyle w:val="Listenabsatz"/>
+        <w:numPr>
+          <w:ilvl w:val="0"/>
+          <w:numId w:val="1"/>
+        </w:numPr>
+        <w:tabs>
+          <w:tab w:val="left" w:pos="851"/>
+          <w:tab w:val="left" w:pos="1418"/>
+        </w:tabs>
+        <w:rPr>
+          <w:color w:val="833C0B" w:themeColor="accent2" w:themeShade="80"/>
+          <w:sz w:val="32"/>
+          <w:szCs w:val="32"/>
+        </w:rPr>
+      </w:pPr>
+      <w:r>
+        <w:rPr>
+          <w:color w:val="833C0B" w:themeColor="accent2" w:themeShade="80"/>
+          <w:sz w:val="32"/>
+          <w:szCs w:val="32"/>
+        </w:rPr>
+        <w:t>Animationen rework</w:t>
       </w:r>
     </w:p>
     <w:p>

</xml_diff>